<commit_message>
Draft copy to send to Liam
This copy is with all mockups screenshots.
Modification was done for some paragraphs.
</commit_message>
<xml_diff>
--- a/Draft_Project_Proposal.docx
+++ b/Draft_Project_Proposal.docx
@@ -2435,7 +2435,19 @@
         <w:rPr>
           <w:lang w:val="en-US"/>
         </w:rPr>
-        <w:t xml:space="preserve"> application</w:t>
+        <w:t xml:space="preserve"> </w:t>
+      </w:r>
+      <w:r>
+        <w:rPr>
+          <w:lang w:val="en-US"/>
+        </w:rPr>
+        <w:t>A</w:t>
+      </w:r>
+      <w:r>
+        <w:rPr>
+          <w:lang w:val="en-US"/>
+        </w:rPr>
+        <w:t>pplication</w:t>
       </w:r>
       <w:bookmarkEnd w:id="1"/>
     </w:p>
@@ -2484,7 +2496,6 @@
         </w:rPr>
         <w:t xml:space="preserve">. Ruby </w:t>
       </w:r>
-      <w:proofErr w:type="gramStart"/>
       <w:r>
         <w:rPr>
           <w:lang w:val="en-GB"/>
@@ -2495,9 +2506,50 @@
         <w:rPr>
           <w:lang w:val="en-GB"/>
         </w:rPr>
-        <w:t>n</w:t>
-      </w:r>
-      <w:proofErr w:type="gramEnd"/>
+        <w:t xml:space="preserve">n </w:t>
+      </w:r>
+      <w:r>
+        <w:rPr>
+          <w:lang w:val="en-GB"/>
+        </w:rPr>
+        <w:t>R</w:t>
+      </w:r>
+      <w:r>
+        <w:rPr>
+          <w:lang w:val="en-GB"/>
+        </w:rPr>
+        <w:t>ails will be</w:t>
+      </w:r>
+      <w:r>
+        <w:rPr>
+          <w:lang w:val="en-GB"/>
+        </w:rPr>
+        <w:t xml:space="preserve"> the designated language</w:t>
+      </w:r>
+      <w:r>
+        <w:rPr>
+          <w:lang w:val="en-GB"/>
+        </w:rPr>
+        <w:t xml:space="preserve"> used to create </w:t>
+      </w:r>
+      <w:r>
+        <w:rPr>
+          <w:lang w:val="en-GB"/>
+        </w:rPr>
+        <w:t xml:space="preserve">the </w:t>
+      </w:r>
+      <w:r>
+        <w:rPr>
+          <w:lang w:val="en-GB"/>
+        </w:rPr>
+        <w:t>application. Rails is suitable for large and small web app</w:t>
+      </w:r>
+      <w:r>
+        <w:rPr>
+          <w:lang w:val="en-GB"/>
+        </w:rPr>
+        <w:t>s,</w:t>
+      </w:r>
       <w:r>
         <w:rPr>
           <w:lang w:val="en-GB"/>
@@ -2508,43 +2560,13 @@
         <w:rPr>
           <w:lang w:val="en-GB"/>
         </w:rPr>
-        <w:t>R</w:t>
-      </w:r>
-      <w:r>
-        <w:rPr>
-          <w:lang w:val="en-GB"/>
-        </w:rPr>
-        <w:t>ails will be</w:t>
-      </w:r>
-      <w:r>
-        <w:rPr>
-          <w:lang w:val="en-GB"/>
-        </w:rPr>
-        <w:t xml:space="preserve"> the designated language</w:t>
-      </w:r>
-      <w:r>
-        <w:rPr>
-          <w:lang w:val="en-GB"/>
-        </w:rPr>
-        <w:t xml:space="preserve"> used to create </w:t>
-      </w:r>
-      <w:r>
-        <w:rPr>
-          <w:lang w:val="en-GB"/>
-        </w:rPr>
-        <w:t xml:space="preserve">the </w:t>
-      </w:r>
-      <w:r>
-        <w:rPr>
-          <w:lang w:val="en-GB"/>
-        </w:rPr>
-        <w:t>application. Rails is suitable for large and small web app</w:t>
-      </w:r>
-      <w:r>
-        <w:rPr>
-          <w:lang w:val="en-GB"/>
-        </w:rPr>
-        <w:t>s,</w:t>
+        <w:t>future</w:t>
+      </w:r>
+      <w:r>
+        <w:rPr>
+          <w:lang w:val="en-GB"/>
+        </w:rPr>
+        <w:t xml:space="preserve"> proofed</w:t>
       </w:r>
       <w:r>
         <w:rPr>
@@ -2556,24 +2578,6 @@
         <w:rPr>
           <w:lang w:val="en-GB"/>
         </w:rPr>
-        <w:t>future</w:t>
-      </w:r>
-      <w:r>
-        <w:rPr>
-          <w:lang w:val="en-GB"/>
-        </w:rPr>
-        <w:t xml:space="preserve"> proofed</w:t>
-      </w:r>
-      <w:r>
-        <w:rPr>
-          <w:lang w:val="en-GB"/>
-        </w:rPr>
-        <w:t xml:space="preserve"> </w:t>
-      </w:r>
-      <w:r>
-        <w:rPr>
-          <w:lang w:val="en-GB"/>
-        </w:rPr>
         <w:t>to</w:t>
       </w:r>
       <w:r>
@@ -2636,7 +2640,6 @@
         </w:rPr>
         <w:t xml:space="preserve">environments included: development, testing and production. Ruby </w:t>
       </w:r>
-      <w:proofErr w:type="gramStart"/>
       <w:r>
         <w:rPr>
           <w:lang w:val="en-GB"/>
@@ -2647,14 +2650,7 @@
         <w:rPr>
           <w:lang w:val="en-GB"/>
         </w:rPr>
-        <w:t>n</w:t>
-      </w:r>
-      <w:proofErr w:type="gramEnd"/>
-      <w:r>
-        <w:rPr>
-          <w:lang w:val="en-GB"/>
-        </w:rPr>
-        <w:t xml:space="preserve"> </w:t>
+        <w:t xml:space="preserve">n </w:t>
       </w:r>
       <w:r>
         <w:rPr>
@@ -3528,7 +3524,19 @@
         <w:rPr>
           <w:lang w:val="en-US"/>
         </w:rPr>
-        <w:t xml:space="preserve"> application</w:t>
+        <w:t xml:space="preserve"> </w:t>
+      </w:r>
+      <w:r>
+        <w:rPr>
+          <w:lang w:val="en-US"/>
+        </w:rPr>
+        <w:t>A</w:t>
+      </w:r>
+      <w:r>
+        <w:rPr>
+          <w:lang w:val="en-US"/>
+        </w:rPr>
+        <w:t>pplication</w:t>
       </w:r>
       <w:bookmarkEnd w:id="8"/>
     </w:p>
@@ -3709,14 +3717,12 @@
         </w:rPr>
         <w:t xml:space="preserve">Non-registered user can open the website </w:t>
       </w:r>
-      <w:proofErr w:type="spellStart"/>
-      <w:r>
-        <w:rPr>
-          <w:lang w:val="en-US"/>
-        </w:rPr>
-        <w:t>url</w:t>
-      </w:r>
-      <w:proofErr w:type="spellEnd"/>
+      <w:r>
+        <w:rPr>
+          <w:lang w:val="en-US"/>
+        </w:rPr>
+        <w:t>URL</w:t>
+      </w:r>
       <w:r>
         <w:rPr>
           <w:lang w:val="en-US"/>
@@ -3884,20 +3890,12 @@
           <w:lang w:val="en-US"/>
         </w:rPr>
       </w:pPr>
-      <w:proofErr w:type="gramStart"/>
-      <w:r>
-        <w:rPr>
-          <w:lang w:val="en-US"/>
-        </w:rPr>
-        <w:t xml:space="preserve">Men </w:t>
-      </w:r>
-      <w:r>
-        <w:rPr>
-          <w:lang w:val="en-US"/>
-        </w:rPr>
-        <w:t xml:space="preserve"> AND</w:t>
-      </w:r>
-      <w:proofErr w:type="gramEnd"/>
+      <w:r>
+        <w:rPr>
+          <w:lang w:val="en-US"/>
+        </w:rPr>
+        <w:t>Men AND</w:t>
+      </w:r>
       <w:r>
         <w:rPr>
           <w:lang w:val="en-US"/>
@@ -3908,13 +3906,13 @@
         <w:rPr>
           <w:lang w:val="en-US"/>
         </w:rPr>
-        <w:t xml:space="preserve">Women </w:t>
-      </w:r>
-      <w:r>
-        <w:rPr>
-          <w:lang w:val="en-US"/>
-        </w:rPr>
-        <w:t xml:space="preserve"> AND </w:t>
+        <w:t>Women AND</w:t>
+      </w:r>
+      <w:r>
+        <w:rPr>
+          <w:lang w:val="en-US"/>
+        </w:rPr>
+        <w:t xml:space="preserve"> </w:t>
       </w:r>
       <w:r>
         <w:rPr>
@@ -4462,7 +4460,7 @@
         <w:rPr>
           <w:lang w:val="en-US"/>
         </w:rPr>
-        <w:t>The website should be easy for the user to use with easy navigation through the pages and consistent design and page layouts.</w:t>
+        <w:t>The website should be easy to use with easy navigation through the pages and consistent design and page layouts.</w:t>
       </w:r>
     </w:p>
     <w:p>
@@ -4607,13 +4605,13 @@
         <w:rPr>
           <w:lang w:val="en-GB"/>
         </w:rPr>
-        <w:t xml:space="preserve"> Web Application will be implemented using the Ruby on Rails framework</w:t>
-      </w:r>
-      <w:r>
-        <w:rPr>
-          <w:lang w:val="en-GB"/>
-        </w:rPr>
-        <w:t xml:space="preserve"> and will have the following pages available:</w:t>
+        <w:t xml:space="preserve"> Web Application </w:t>
+      </w:r>
+      <w:r>
+        <w:rPr>
+          <w:lang w:val="en-GB"/>
+        </w:rPr>
+        <w:t>will have the following pages available:</w:t>
       </w:r>
     </w:p>
     <w:p>
@@ -4800,11 +4798,9 @@
       <w:r>
         <w:t xml:space="preserve"> They can also edit their shopping cart from here by adding or deleting items. When they are ready to finalise their </w:t>
       </w:r>
-      <w:proofErr w:type="gramStart"/>
-      <w:r>
-        <w:t>order</w:t>
-      </w:r>
-      <w:proofErr w:type="gramEnd"/>
+      <w:r>
+        <w:t>order,</w:t>
+      </w:r>
       <w:r>
         <w:t xml:space="preserve"> they will</w:t>
       </w:r>
@@ -4850,11 +4846,9 @@
       <w:r>
         <w:t xml:space="preserve"> a page displaying a thank you </w:t>
       </w:r>
-      <w:proofErr w:type="gramStart"/>
-      <w:r>
-        <w:t>message</w:t>
-      </w:r>
-      <w:proofErr w:type="gramEnd"/>
+      <w:r>
+        <w:t>message,</w:t>
+      </w:r>
       <w:r>
         <w:t xml:space="preserve"> and order number will be visible on the user’s screen.</w:t>
       </w:r>
@@ -4907,8 +4901,22 @@
         <w:rPr>
           <w:lang w:val="en-GB"/>
         </w:rPr>
+        <w:t>The website will be accessible to search engine spiders and be coded with good on-page search engine optimisation. A website with good SEO will appear higher on a search engine's results.</w:t>
+      </w:r>
+    </w:p>
+    <w:p>
+      <w:pPr>
+        <w:jc w:val="both"/>
+        <w:rPr>
+          <w:lang w:val="en-GB"/>
+        </w:rPr>
+      </w:pPr>
+      <w:r>
+        <w:rPr>
+          <w:lang w:val="en-GB"/>
+        </w:rPr>
         <w:lastRenderedPageBreak/>
-        <w:t>The website will be accessible to search engine spiders and be coded with good on-page search engine optimisation. A website with good SEO will appear higher on a search engine's results.</w:t>
+        <w:t>Features you might find on a site with good SEO include error-free copy, clean code, and many inbound links to the page from other reputable sites. These links are usually to social media websites.</w:t>
       </w:r>
     </w:p>
     <w:p>
@@ -4922,7 +4930,31 @@
         <w:rPr>
           <w:lang w:val="en-GB"/>
         </w:rPr>
-        <w:t>Features you might find on a site with good SEO include error-free copy, clean code, and many inbound links to the page from other reputable sites. These links are usually to social media websites.</w:t>
+        <w:t xml:space="preserve">There will be a </w:t>
+      </w:r>
+      <w:r>
+        <w:rPr>
+          <w:lang w:val="en-GB"/>
+        </w:rPr>
+        <w:t>Sign-up</w:t>
+      </w:r>
+      <w:r>
+        <w:rPr>
+          <w:lang w:val="en-GB"/>
+        </w:rPr>
+        <w:t>/Login button for users to become registered</w:t>
+      </w:r>
+      <w:r>
+        <w:rPr>
+          <w:lang w:val="en-GB"/>
+        </w:rPr>
+        <w:t xml:space="preserve"> displayed on every page</w:t>
+      </w:r>
+      <w:r>
+        <w:rPr>
+          <w:lang w:val="en-GB"/>
+        </w:rPr>
+        <w:t>.</w:t>
       </w:r>
     </w:p>
     <w:p>
@@ -4936,31 +4968,19 @@
         <w:rPr>
           <w:lang w:val="en-GB"/>
         </w:rPr>
-        <w:t xml:space="preserve">There will be a </w:t>
-      </w:r>
-      <w:r>
-        <w:rPr>
-          <w:lang w:val="en-GB"/>
-        </w:rPr>
-        <w:t>Sign-up</w:t>
-      </w:r>
-      <w:r>
-        <w:rPr>
-          <w:lang w:val="en-GB"/>
-        </w:rPr>
-        <w:t>/Login button for users to become registered</w:t>
-      </w:r>
-      <w:r>
-        <w:rPr>
-          <w:lang w:val="en-GB"/>
-        </w:rPr>
-        <w:t xml:space="preserve"> displayed on every page</w:t>
-      </w:r>
-      <w:r>
-        <w:rPr>
-          <w:lang w:val="en-GB"/>
-        </w:rPr>
-        <w:t>.</w:t>
+        <w:t>This e-commerce site will allow users to log onto the site and browse the inventory by various attributes, e.g. product name, manufacturer, model</w:t>
+      </w:r>
+      <w:r>
+        <w:rPr>
+          <w:lang w:val="en-GB"/>
+        </w:rPr>
+        <w:t>, colour</w:t>
+      </w:r>
+      <w:r>
+        <w:rPr>
+          <w:lang w:val="en-GB"/>
+        </w:rPr>
+        <w:t xml:space="preserve"> etc. </w:t>
       </w:r>
     </w:p>
     <w:p>
@@ -4974,19 +4994,19 @@
         <w:rPr>
           <w:lang w:val="en-GB"/>
         </w:rPr>
-        <w:t>This e-commerce site will allow users to log onto the site and browse the inventory by various attributes, e.g. product name, manufacturer, model</w:t>
-      </w:r>
-      <w:r>
-        <w:rPr>
-          <w:lang w:val="en-GB"/>
-        </w:rPr>
-        <w:t>, colour</w:t>
-      </w:r>
-      <w:r>
-        <w:rPr>
-          <w:lang w:val="en-GB"/>
-        </w:rPr>
-        <w:t xml:space="preserve"> etc. </w:t>
+        <w:t xml:space="preserve">A user can register with the site </w:t>
+      </w:r>
+      <w:r>
+        <w:rPr>
+          <w:lang w:val="en-GB"/>
+        </w:rPr>
+        <w:t>to</w:t>
+      </w:r>
+      <w:r>
+        <w:rPr>
+          <w:lang w:val="en-GB"/>
+        </w:rPr>
+        <w:t xml:space="preserve"> allow for purchases on the site. Once registered, the user can add items to his or her cart. Items can be added and removed by the user as he or she browses the inventory. </w:t>
       </w:r>
     </w:p>
     <w:p>
@@ -5000,32 +5020,6 @@
         <w:rPr>
           <w:lang w:val="en-GB"/>
         </w:rPr>
-        <w:t xml:space="preserve">A user can register with the site </w:t>
-      </w:r>
-      <w:r>
-        <w:rPr>
-          <w:lang w:val="en-GB"/>
-        </w:rPr>
-        <w:t>to</w:t>
-      </w:r>
-      <w:r>
-        <w:rPr>
-          <w:lang w:val="en-GB"/>
-        </w:rPr>
-        <w:t xml:space="preserve"> allow for purchases on the site. Once registered, the user can add items to his or her cart. Items can be added and removed by the user as he or she browses the inventory. </w:t>
-      </w:r>
-    </w:p>
-    <w:p>
-      <w:pPr>
-        <w:jc w:val="both"/>
-        <w:rPr>
-          <w:lang w:val="en-GB"/>
-        </w:rPr>
-      </w:pPr>
-      <w:r>
-        <w:rPr>
-          <w:lang w:val="en-GB"/>
-        </w:rPr>
         <w:t>Once the user is ready to make a purchase the user is brought to a payment page where details on what is in the</w:t>
       </w:r>
       <w:r>
@@ -5051,20 +5045,6 @@
           <w:lang w:val="en-GB"/>
         </w:rPr>
         <w:t xml:space="preserve"> and a total price is also provided. The user can then make a payment for the purchases. </w:t>
-      </w:r>
-    </w:p>
-    <w:p>
-      <w:pPr>
-        <w:jc w:val="both"/>
-        <w:rPr>
-          <w:lang w:val="en-GB"/>
-        </w:rPr>
-      </w:pPr>
-      <w:r>
-        <w:rPr>
-          <w:lang w:val="en-GB"/>
-        </w:rPr>
-        <w:t>Responsive Web Design will be included in our specifications, in order to provide optimal viewing across a wide range of devices i.e. desktop computers to mobile devices.</w:t>
       </w:r>
     </w:p>
     <w:p>
@@ -5331,13 +5311,7 @@
           <w:lang w:val="en-GB"/>
         </w:rPr>
         <w:lastRenderedPageBreak/>
-        <w:t xml:space="preserve">Certain Category </w:t>
-      </w:r>
-      <w:r>
-        <w:rPr>
-          <w:lang w:val="en-GB"/>
-        </w:rPr>
-        <w:t>Page</w:t>
+        <w:t>Certain Category Page</w:t>
       </w:r>
     </w:p>
     <w:p>
@@ -5398,13 +5372,7 @@
         <w:rPr>
           <w:lang w:val="en-GB"/>
         </w:rPr>
-        <w:t xml:space="preserve">Check Out </w:t>
-      </w:r>
-      <w:r>
-        <w:rPr>
-          <w:lang w:val="en-GB"/>
-        </w:rPr>
-        <w:t>Page</w:t>
+        <w:t>Check Out Page</w:t>
       </w:r>
     </w:p>
     <w:p>
@@ -5527,13 +5495,7 @@
         <w:rPr>
           <w:lang w:val="en-GB"/>
         </w:rPr>
-        <w:t xml:space="preserve">Product Layout </w:t>
-      </w:r>
-      <w:r>
-        <w:rPr>
-          <w:lang w:val="en-GB"/>
-        </w:rPr>
-        <w:t>Page</w:t>
+        <w:t>Product Layout Page</w:t>
       </w:r>
     </w:p>
     <w:p>
@@ -5595,13 +5557,7 @@
           <w:lang w:val="en-GB"/>
         </w:rPr>
         <w:lastRenderedPageBreak/>
-        <w:t xml:space="preserve">Shopping Cart </w:t>
-      </w:r>
-      <w:r>
-        <w:rPr>
-          <w:lang w:val="en-GB"/>
-        </w:rPr>
-        <w:t>Page</w:t>
+        <w:t>Shopping Cart Page</w:t>
       </w:r>
     </w:p>
     <w:p>

</xml_diff>